<commit_message>
Da hieu chinh xong
</commit_message>
<xml_diff>
--- a/ĐuongLoi_ChienTranhPhiaBac1979.docx
+++ b/ĐuongLoi_ChienTranhPhiaBac1979.docx
@@ -2189,8 +2189,16 @@
           <w:rFonts w:ascii="Times New Roman" w:hAnsi="Times New Roman" w:cs="Times New Roman"/>
           <w:szCs w:val="24"/>
         </w:rPr>
-        <w:t xml:space="preserve">  +  </w:t>
-      </w:r>
+        <w:t xml:space="preserve">  </w:t>
+      </w:r>
+    </w:p>
+    <w:p>
+      <w:pPr>
+        <w:rPr>
+          <w:rFonts w:ascii="Times New Roman" w:hAnsi="Times New Roman" w:cs="Times New Roman"/>
+          <w:szCs w:val="24"/>
+        </w:rPr>
+      </w:pPr>
       <w:hyperlink r:id="rId9" w:history="1">
         <w:r>
           <w:rPr>
@@ -2199,9 +2207,6 @@
           <w:t>https://thanhnien.vn/thoi-su/40-nam-cuoc-chien-dau-bao-ve-bien-gioi-phia-bac-1721979-1722019-chien-thang-cua-chinh-nghia-1052328.html</w:t>
         </w:r>
       </w:hyperlink>
-      <w:r>
-        <w:t>)</w:t>
-      </w:r>
       <w:bookmarkStart w:id="0" w:name="_GoBack"/>
       <w:bookmarkEnd w:id="0"/>
     </w:p>
@@ -2237,6 +2242,7 @@
         <w:rPr>
           <w:color w:val="FF0000"/>
         </w:rPr>
+        <w:lastRenderedPageBreak/>
         <w:t>Ngày 12 tháng 8 năm 1978</w:t>
       </w:r>
       <w:r>
@@ -2257,191 +2263,190 @@
         <w:rPr>
           <w:color w:val="FF0000"/>
         </w:rPr>
+        <w:t>Ngày 5 tháng 11 năm 1978, Đặng Tiểu Bình đi thăm các nước ASEAN</w:t>
+      </w:r>
+      <w:r>
+        <w:t>. Trong chuyến đi ngày Đặng nói rằng, việc Việt Nam ký Hiệp ước Việt – Xô ngày 3 tháng 11 năm 1978 là mối đe dọa đối với các nước ASEAN, Đặng Tiểu Bình </w:t>
+      </w:r>
+      <w:r>
+        <w:rPr>
+          <w:color w:val="FF0000"/>
+        </w:rPr>
+        <w:t>kêu gọi thành lập Mặt trận chống Liên Xô và Việt Nam</w:t>
+      </w:r>
+      <w:r>
+        <w:t>, bao gồm Trung Quốc, khối nước ASEAN để cân bằng lại quyền lợi của các nước Đông Nam Á</w:t>
+      </w:r>
+      <w:r>
+        <w:t xml:space="preserve"> </w:t>
+      </w:r>
+      <w:r>
+        <w:t>và nói rõ quyết tâm của Trung Quốc không để khu vực Đông Nam Á rơi vào tay Việt Nam. Trong chuyến đi này, Đặng Tiểu Bình công khai ý định dùng biện pháp quân sự đối phó với Việt Nam. Các nước ASEAN đều cho rằng cuộc xung đột Việt Nam – Campuchia và Việt Nam – Trung Quốc là "nhân tố không ổn định đối với hòa bình khu vực". Tuy nhiên, vì Việt Nam nghiêng về phía Liên Xô nên các nước ASEAN nhận thấy cần phải nhích lại gần Trung Quốc hơn nữa. Tại Bangkok, theo yêu cầu của Đặng Tiểu Bình, Thái Lan đồng ý cho phép máy bay Trung Quốc quá cảnh qua vùng trời Thái Lan để đi Campuchia và trở về. Theo Nayan Chanda, liên minh giữa Bắc Kinh và Bangkok đã mở ra con đường mòn Đặng Tiểu Bình xuyên qua Thái Lan và biến Thái Lan thành một cái then chặn chiến lược an toàn của Trung Hoa tại Campuchia.</w:t>
+      </w:r>
+      <w:r>
+        <w:t xml:space="preserve"> </w:t>
+      </w:r>
+    </w:p>
+    <w:p>
+      <w:r>
+        <w:t xml:space="preserve">Sau đó, </w:t>
+      </w:r>
+      <w:r>
+        <w:rPr>
+          <w:color w:val="FF0000"/>
+        </w:rPr>
+        <w:t>tháng 1 năm 1979</w:t>
+      </w:r>
+      <w:r>
+        <w:t xml:space="preserve">, Đặng Tiểu Bình </w:t>
+      </w:r>
+      <w:r>
+        <w:rPr>
+          <w:color w:val="FF0000"/>
+        </w:rPr>
+        <w:t xml:space="preserve">thăm Mỹ </w:t>
+      </w:r>
+      <w:r>
+        <w:t xml:space="preserve">rồi tới thăm Nhật. Về mặt ngoại giao, sau khi bình thường hóa quan hệ với Hoa Kỳ từ tháng 12 năm 1978, trong chuyến thăm Washington từ 28 đến 30 tháng 1, Đặng Tiểu Bình </w:t>
+      </w:r>
+      <w:r>
+        <w:rPr>
+          <w:color w:val="FF0000"/>
+        </w:rPr>
+        <w:t>nhận được sự ủng hộ cần thiết của đồng minh mới Hoa Kỳ trong kế hoạch tấn công Việt Nam.</w:t>
+      </w:r>
+    </w:p>
+    <w:p>
+      <w:r>
+        <w:rPr>
+          <w:color w:val="FF0000"/>
+        </w:rPr>
+        <w:t>Tổng thống Jimmy Carter cũng cảnh báo Đặng rằng vụ tấn công của Trung Quốc, nếu xảy ra, sẽ nhận được sự ủng hộ về mặt ngoại giao hoặc quân sự quốc tế</w:t>
+      </w:r>
+      <w:r>
+        <w:t>. Trong chuyến đi này, Đặng Tiểu Bình đã thông báo về ý định chuẩn bị tấn công </w:t>
+      </w:r>
+      <w:r>
+        <w:t>Việt Nam</w:t>
+      </w:r>
+      <w:r>
+        <w:t> với mong muốn có được sự hỗ trợ về tinh thần từ phía Mỹ. Khi tiếp xúc bí mật với Brzezinski, Đặng Tiểu Bình tuyên bố: "Đối với Việt Nam, Trung Quốc phải chịu trách nhiệm đối phó" và nhấn mạnh: "Các ngài nhớ kỹ một điều là những lời phát biểu của tôi trong chuyến thăm nước Mỹ sẽ hoàn toàn được chứng thực bằng những hành động". </w:t>
+      </w:r>
+      <w:r>
+        <w:t>Đặng Tiểu Bình</w:t>
+      </w:r>
+      <w:r>
+        <w:t> cũng bảo đảm rằng, cuộc tấn công Việt Nam sẽ giới hạn và nhanh chóng. Trong chuyến đi của Đặng Tiểu Bình sang Mỹ, Đặng đã chuẩn bị tinh thần cho các đồng minh một cách chắc chắn rằng sẽ thực hiện sự trừng phạt như đã loan báo.</w:t>
+      </w:r>
+      <w:r>
+        <w:t xml:space="preserve"> </w:t>
+      </w:r>
+    </w:p>
+    <w:p>
+      <w:r>
+        <w:t xml:space="preserve">Hai tuần sau chuyến thăm, </w:t>
+      </w:r>
+      <w:r>
+        <w:rPr>
+          <w:color w:val="FF0000"/>
+        </w:rPr>
+        <w:t>ngay trước khi Trung Quốc tấn công Việt Nam</w:t>
+      </w:r>
+      <w:r>
+        <w:t xml:space="preserve">, </w:t>
+      </w:r>
+      <w:r>
+        <w:rPr>
+          <w:color w:val="FF0000"/>
+        </w:rPr>
+        <w:t>Đại sứ Mỹ Malcolm kín đáo khuyến cáo Ngoại trưởng A. Gromyko</w:t>
+      </w:r>
+      <w:r>
+        <w:t> là </w:t>
+      </w:r>
+      <w:r>
+        <w:rPr>
+          <w:color w:val="FF0000"/>
+        </w:rPr>
+        <w:t>Liên Xô nên tự kiềm chế trong trường hợp Trung Quốc tấn công Việt Nam</w:t>
+      </w:r>
+      <w:r>
+        <w:t>, để khỏi ảnh hưởng đến việc </w:t>
+      </w:r>
+      <w:r>
+        <w:t>Quốc hội Mỹ</w:t>
+      </w:r>
+      <w:r>
+        <w:t> sẽ thông qua Hiệp ước SALT mà </w:t>
+      </w:r>
+      <w:r>
+        <w:t>Liên Xô</w:t>
+      </w:r>
+      <w:r>
+        <w:t> rất mong muốn.</w:t>
+      </w:r>
+      <w:r>
+        <w:t xml:space="preserve"> </w:t>
+      </w:r>
+    </w:p>
+    <w:p>
+      <w:r>
+        <w:t>Từ ngày 1 đến ngày 13 tháng 1 năm </w:t>
+      </w:r>
+      <w:r>
+        <w:t>1979</w:t>
+      </w:r>
+      <w:r>
+        <w:t>, phía </w:t>
+      </w:r>
+      <w:r>
+        <w:t>Trung Quốc</w:t>
+      </w:r>
+      <w:r>
+        <w:t> liên tiếp có nhiều phát biểu và bình luận mà nội dung là tố cáo </w:t>
+      </w:r>
+      <w:r>
+        <w:t>Việt Nam</w:t>
+      </w:r>
+      <w:r>
+        <w:t> xâm lược, lên án Việt Nam chiếm đóng </w:t>
+      </w:r>
+      <w:r>
+        <w:t>Phnôm Pênh</w:t>
+      </w:r>
+      <w:r>
+        <w:t>. Trung Quốc kêu gọi </w:t>
+      </w:r>
+      <w:r>
+        <w:t>Campuchia Dân chủ</w:t>
+      </w:r>
+      <w:r>
+        <w:t> đánh lâu dài và hứa sẽ ủng hộ toàn diện. Trung Quốc đưa ra Hội đồng Bảo an Dự thảo nghị quyết đòi Việt Nam rút quân, kêu gọi các nước chấm dứt viện trợ cho Việt Nam. Trước dư luận trong nước và quốc tế, Trung Quốc công khai tuyên bố: "</w:t>
+      </w:r>
+      <w:r>
+        <w:t xml:space="preserve">Việt </w:t>
+      </w:r>
+      <w:r>
         <w:lastRenderedPageBreak/>
-        <w:t>Ngày 5 tháng 11 năm 1978, Đặng Tiểu Bình đi thăm các nước ASEAN</w:t>
-      </w:r>
-      <w:r>
-        <w:t>. Trong chuyến đi ngày Đặng nói rằng, việc Việt Nam ký Hiệp ước Việt – Xô ngày 3 tháng 11 năm 1978 là mối đe dọa đối với các nước ASEAN, Đặng Tiểu Bình </w:t>
-      </w:r>
-      <w:r>
-        <w:rPr>
-          <w:color w:val="FF0000"/>
-        </w:rPr>
-        <w:t>kêu gọi thành lập Mặt trận chống Liên Xô và Việt Nam</w:t>
-      </w:r>
-      <w:r>
-        <w:t>, bao gồm Trung Quốc, khối nước ASEAN để cân bằng lại quyền lợi của các nước Đông Nam Á</w:t>
-      </w:r>
-      <w:r>
-        <w:t xml:space="preserve"> </w:t>
-      </w:r>
-      <w:r>
-        <w:t>và nói rõ quyết tâm của Trung Quốc không để khu vực Đông Nam Á rơi vào tay Việt Nam. Trong chuyến đi này, Đặng Tiểu Bình công khai ý định dùng biện pháp quân sự đối phó với Việt Nam. Các nước ASEAN đều cho rằng cuộc xung đột Việt Nam – Campuchia và Việt Nam – Trung Quốc là "nhân tố không ổn định đối với hòa bình khu vực". Tuy nhiên, vì Việt Nam nghiêng về phía Liên Xô nên các nước ASEAN nhận thấy cần phải nhích lại gần Trung Quốc hơn nữa. Tại Bangkok, theo yêu cầu của Đặng Tiểu Bình, Thái Lan đồng ý cho phép máy bay Trung Quốc quá cảnh qua vùng trời Thái Lan để đi Campuchia và trở về. Theo Nayan Chanda, liên minh giữa Bắc Kinh và Bangkok đã mở ra con đường mòn Đặng Tiểu Bình xuyên qua Thái Lan và biến Thái Lan thành một cái then chặn chiến lược an toàn của Trung Hoa tại Campuchia.</w:t>
-      </w:r>
-      <w:r>
-        <w:t xml:space="preserve"> </w:t>
-      </w:r>
-    </w:p>
-    <w:p>
-      <w:r>
-        <w:t xml:space="preserve">Sau đó, </w:t>
-      </w:r>
-      <w:r>
-        <w:rPr>
-          <w:color w:val="FF0000"/>
-        </w:rPr>
-        <w:t>tháng 1 năm 1979</w:t>
-      </w:r>
-      <w:r>
-        <w:t xml:space="preserve">, Đặng Tiểu Bình </w:t>
-      </w:r>
-      <w:r>
-        <w:rPr>
-          <w:color w:val="FF0000"/>
-        </w:rPr>
-        <w:t xml:space="preserve">thăm Mỹ </w:t>
-      </w:r>
-      <w:r>
-        <w:t xml:space="preserve">rồi tới thăm Nhật. Về mặt ngoại giao, sau khi bình thường hóa quan hệ với Hoa Kỳ từ tháng 12 năm 1978, trong chuyến thăm Washington từ 28 đến 30 tháng 1, Đặng Tiểu Bình </w:t>
-      </w:r>
-      <w:r>
-        <w:rPr>
-          <w:color w:val="FF0000"/>
-        </w:rPr>
-        <w:t>nhận được sự ủng hộ cần thiết của đồng minh mới Hoa Kỳ trong kế hoạch tấn công Việt Nam.</w:t>
-      </w:r>
-    </w:p>
-    <w:p>
-      <w:r>
-        <w:rPr>
-          <w:color w:val="FF0000"/>
-        </w:rPr>
-        <w:t>Tổng thống Jimmy Carter cũng cảnh báo Đặng rằng vụ tấn công của Trung Quốc, nếu xảy ra, sẽ nhận được sự ủng hộ về mặt ngoại giao hoặc quân sự quốc tế</w:t>
-      </w:r>
-      <w:r>
-        <w:t>. Trong chuyến đi này, Đặng Tiểu Bình đã thông báo về ý định chuẩn bị tấn công </w:t>
-      </w:r>
-      <w:r>
-        <w:t>Việt Nam</w:t>
-      </w:r>
-      <w:r>
-        <w:t> với mong muốn có được sự hỗ trợ về tinh thần từ phía Mỹ. Khi tiếp xúc bí mật với Brzezinski, Đặng Tiểu Bình tuyên bố: "Đối với Việt Nam, Trung Quốc phải chịu trách nhiệm đối phó" và nhấn mạnh: "Các ngài nhớ kỹ một điều là những lời phát biểu của tôi trong chuyến thăm nước Mỹ sẽ hoàn toàn được chứng thực bằng những hành động". </w:t>
-      </w:r>
-      <w:r>
-        <w:t>Đặng Tiểu Bình</w:t>
-      </w:r>
-      <w:r>
-        <w:t> cũng bảo đảm rằng, cuộc tấn công Việt Nam sẽ giới hạn và nhanh chóng. Trong chuyến đi của Đặng Tiểu Bình sang Mỹ, Đặng đã chuẩn bị tinh thần cho các đồng minh một cách chắc chắn rằng sẽ thực hiện sự trừng phạt như đã loan báo.</w:t>
-      </w:r>
-      <w:r>
-        <w:t xml:space="preserve"> </w:t>
-      </w:r>
-    </w:p>
-    <w:p>
-      <w:r>
-        <w:t xml:space="preserve">Hai tuần sau chuyến thăm, </w:t>
-      </w:r>
-      <w:r>
-        <w:rPr>
-          <w:color w:val="FF0000"/>
-        </w:rPr>
-        <w:t>ngay trước khi Trung Quốc tấn công Việt Nam</w:t>
-      </w:r>
-      <w:r>
-        <w:t xml:space="preserve">, </w:t>
-      </w:r>
-      <w:r>
-        <w:rPr>
-          <w:color w:val="FF0000"/>
-        </w:rPr>
-        <w:t>Đại sứ Mỹ Malcolm kín đáo khuyến cáo Ngoại trưởng A. Gromyko</w:t>
-      </w:r>
-      <w:r>
-        <w:t> là </w:t>
-      </w:r>
-      <w:r>
-        <w:rPr>
-          <w:color w:val="FF0000"/>
-        </w:rPr>
-        <w:t>Liên Xô nên tự kiềm chế trong trường hợp Trung Quốc tấn công Việt Nam</w:t>
-      </w:r>
-      <w:r>
-        <w:t>, để khỏi ảnh hưởng đến việc </w:t>
-      </w:r>
-      <w:r>
-        <w:t>Quốc hội Mỹ</w:t>
-      </w:r>
-      <w:r>
-        <w:t> sẽ thông qua Hiệp ước SALT mà </w:t>
+        <w:t>Nam</w:t>
+      </w:r>
+      <w:r>
+        <w:t> là tiểu bá theo đại bá </w:t>
       </w:r>
       <w:r>
         <w:t>Liên Xô</w:t>
       </w:r>
       <w:r>
-        <w:t> rất mong muốn.</w:t>
-      </w:r>
-      <w:r>
-        <w:t xml:space="preserve"> </w:t>
-      </w:r>
-    </w:p>
-    <w:p>
-      <w:r>
-        <w:t>Từ ngày 1 đến ngày 13 tháng 1 năm </w:t>
-      </w:r>
-      <w:r>
-        <w:t>1979</w:t>
-      </w:r>
-      <w:r>
-        <w:t>, phía </w:t>
+        <w:t>", "</w:t>
       </w:r>
       <w:r>
         <w:t>Trung Quốc</w:t>
       </w:r>
       <w:r>
-        <w:t> liên tiếp có nhiều phát biểu và bình luận mà nội dung là tố cáo </w:t>
-      </w:r>
-      <w:r>
-        <w:t>Việt Nam</w:t>
-      </w:r>
-      <w:r>
-        <w:t> xâm lược, lên án Việt Nam chiếm đóng </w:t>
-      </w:r>
-      <w:r>
-        <w:t>Phnôm Pênh</w:t>
-      </w:r>
-      <w:r>
-        <w:t>. Trung Quốc kêu gọi </w:t>
-      </w:r>
-      <w:r>
-        <w:t>Campuchia Dân chủ</w:t>
-      </w:r>
-      <w:r>
-        <w:t> đánh lâu dài và hứa sẽ ủng hộ toàn diện. Trung Quốc đưa ra Hội đồng Bảo an Dự thảo nghị quyết đòi Việt Nam rút quân, kêu gọi các nước chấm dứt viện trợ cho Việt Nam. Trước dư luận trong nước và quốc tế, Trung Quốc công khai tuyên bố: "</w:t>
-      </w:r>
-      <w:r>
-        <w:t>Việt Nam</w:t>
-      </w:r>
-      <w:r>
-        <w:t> là tiểu bá theo đại bá </w:t>
-      </w:r>
-      <w:r>
-        <w:t>Liên Xô</w:t>
-      </w:r>
-      <w:r>
-        <w:t>", "</w:t>
-      </w:r>
-      <w:r>
-        <w:t>Trung Quốc</w:t>
-      </w:r>
-      <w:r>
         <w:t> quyết không để cho ai làm nhục", cuộc tiến công của Trung Quốc vào Việt Nam sắp tới là nhằm "dạy cho Việt Nam một bài học". Trước thái độ đó, báo chí và chính giới Mỹ không có phản ứng công khai, còn Thủ tướng Liên Xô </w:t>
       </w:r>
       <w:r>
-        <w:t xml:space="preserve">A. </w:t>
-      </w:r>
-      <w:r>
-        <w:lastRenderedPageBreak/>
-        <w:t>Kosygin</w:t>
+        <w:t>A. Kosygin</w:t>
       </w:r>
       <w:r>
         <w:t> thì nhận định: Tuyên bố của </w:t>
@@ -2848,7 +2853,14 @@
         <w:rPr>
           <w:color w:val="202122"/>
         </w:rPr>
-        <w:t>. Để ghi nhớ công lao và bày tỏ tấm lòng biết ơn vô hạn đến các anh hùng liệt sĩ, Chủ tịch nước </w:t>
+        <w:t xml:space="preserve">. Để ghi nhớ công lao và bày tỏ tấm lòng biết ơn vô hạn đến các anh hùng liệt sĩ, Chủ tịch </w:t>
+      </w:r>
+      <w:r>
+        <w:rPr>
+          <w:color w:val="202122"/>
+        </w:rPr>
+        <w:lastRenderedPageBreak/>
+        <w:t>nước </w:t>
       </w:r>
       <w:r>
         <w:t>Trương Tấn Sang</w:t>
@@ -2857,14 +2869,7 @@
         <w:rPr>
           <w:color w:val="202122"/>
         </w:rPr>
-        <w:t xml:space="preserve"> và các thành viên trong đoàn đã thắp hương từng ngôi mộ. Hiện nay, Nghĩa trang huyện Trà Lĩnh được các đơn vị bộ đội biên phòng, chính quyền địa phương, thân nhân các liệt sĩ và các tổ chức xã hội như Đoàn Thanh niên, Phụ nữ, Cựu </w:t>
-      </w:r>
-      <w:r>
-        <w:rPr>
-          <w:color w:val="202122"/>
-        </w:rPr>
-        <w:lastRenderedPageBreak/>
-        <w:t>chiến binh thường xuyên chăm sóc, hương khói. Một số tỉnh phía Bắc và </w:t>
+        <w:t> và các thành viên trong đoàn đã thắp hương từng ngôi mộ. Hiện nay, Nghĩa trang huyện Trà Lĩnh được các đơn vị bộ đội biên phòng, chính quyền địa phương, thân nhân các liệt sĩ và các tổ chức xã hội như Đoàn Thanh niên, Phụ nữ, Cựu chiến binh thường xuyên chăm sóc, hương khói. Một số tỉnh phía Bắc và </w:t>
       </w:r>
       <w:r>
         <w:t>Bộ Quốc phòng</w:t>
@@ -3087,6 +3092,7 @@
     </w:p>
     <w:p>
       <w:r>
+        <w:lastRenderedPageBreak/>
         <w:t>Sau khi </w:t>
       </w:r>
       <w:r>
@@ -3113,14 +3119,7 @@
         <w:rPr>
           <w:color w:val="FF0000"/>
         </w:rPr>
-        <w:t xml:space="preserve">Tháng 9 năm 1975, Tổng Bí thư Lê Duẩn nêu vấn đề Hoàng Sa trong </w:t>
-      </w:r>
-      <w:r>
-        <w:rPr>
-          <w:color w:val="FF0000"/>
-        </w:rPr>
-        <w:lastRenderedPageBreak/>
-        <w:t>chuyến thăm Trung Quốc</w:t>
+        <w:t>Tháng 9 năm 1975, Tổng Bí thư Lê Duẩn nêu vấn đề Hoàng Sa trong chuyến thăm Trung Quốc</w:t>
       </w:r>
       <w:r>
         <w:t xml:space="preserve">. Phản ứng không nhượng bộ của Trung Quốc làm ông khó chịu. Ngày </w:t>
@@ -3394,11 +3393,11 @@
         <w:t> </w:t>
       </w:r>
       <w:r>
-        <w:t xml:space="preserve">(trong khi ở các nước Đông Nam Á khác, người Hoa có sức ảnh hưởng rất mạnh: vào cuối thế kỷ 20, người gốc Hoa sở hữu hơn 80% thị trường chứng khoán Thái Lan, 62% ở Malaysia, 50% ở Philippines, trên 70% tổng số tài sản công ty tại Indonesia, và các nước </w:t>
+        <w:t xml:space="preserve">(trong khi ở các nước Đông Nam Á khác, người Hoa có sức ảnh hưởng rất mạnh: vào cuối thế kỷ 20, người gốc Hoa sở hữu hơn 80% thị trường chứng khoán Thái Lan, </w:t>
       </w:r>
       <w:r>
         <w:lastRenderedPageBreak/>
-        <w:t>sở tại đều không thể đồng hóa được họ Ở Thái Lan thì người gốc Hoa thậm chí còn chiếm một tỉ lệ đáng kể trong Chính phủ</w:t>
+        <w:t>62% ở Malaysia, 50% ở Philippines, trên 70% tổng số tài sản công ty tại Indonesia, và các nước sở tại đều không thể đồng hóa được họ Ở Thái Lan thì người gốc Hoa thậm chí còn chiếm một tỉ lệ đáng kể trong Chính phủ</w:t>
       </w:r>
       <w:r>
         <w:t>)</w:t>
@@ -3877,6 +3876,7 @@
           <w:rFonts w:ascii="Times New Roman" w:hAnsi="Times New Roman" w:cs="Times New Roman"/>
           <w:szCs w:val="24"/>
         </w:rPr>
+        <w:lastRenderedPageBreak/>
         <w:t xml:space="preserve">Tình hình thế giới nhiều thay đổi </w:t>
       </w:r>
     </w:p>
@@ -3897,7 +3897,6 @@
           <w:rFonts w:ascii="Times New Roman" w:hAnsi="Times New Roman" w:cs="Times New Roman"/>
           <w:szCs w:val="24"/>
         </w:rPr>
-        <w:lastRenderedPageBreak/>
         <w:t xml:space="preserve">Nước ta đang trên đà phát triển </w:t>
       </w:r>
     </w:p>
@@ -5752,7 +5751,7 @@
 </file>
 
 <file path=customXml/itemProps1.xml><?xml version="1.0" encoding="utf-8"?>
-<ds:datastoreItem xmlns:ds="http://schemas.openxmlformats.org/officeDocument/2006/customXml" ds:itemID="{4EDE58DF-715B-4364-9458-884CD3D09B81}">
+<ds:datastoreItem xmlns:ds="http://schemas.openxmlformats.org/officeDocument/2006/customXml" ds:itemID="{49FBBB53-7476-4B24-84AE-71EF88914D2B}">
   <ds:schemaRefs>
     <ds:schemaRef ds:uri="http://schemas.openxmlformats.org/officeDocument/2006/bibliography"/>
   </ds:schemaRefs>

</xml_diff>